<commit_message>
se actualiza plantilla de constancia de servicio y se agrega funcionalidad para convertir a PDF
</commit_message>
<xml_diff>
--- a/templates/FORMATO_CONSTANCIA_DE_SERVICIO.docx
+++ b/templates/FORMATO_CONSTANCIA_DE_SERVICIO.docx
@@ -47,7 +47,17 @@
           <w:sz w:val="20"/>
           <w:szCs w:val="20"/>
         </w:rPr>
-        <w:t>QUINCENA.  NO.</w:t>
+        <w:t xml:space="preserve">QUINCENA.  </w:t>
+      </w:r>
+      <w:proofErr w:type="gramStart"/>
+      <w:r>
+        <w:rPr>
+          <w:rFonts w:ascii="Garet" w:hAnsi="Garet"/>
+          <w:b/>
+          <w:sz w:val="20"/>
+          <w:szCs w:val="20"/>
+        </w:rPr>
+        <w:t>NO.</w:t>
       </w:r>
       <w:r>
         <w:rPr>
@@ -57,7 +67,18 @@
           <w:sz w:val="20"/>
           <w:szCs w:val="20"/>
         </w:rPr>
-        <w:t>&lt;&lt;QUINCENA&gt;&gt;</w:t>
+        <w:t>&lt;</w:t>
+      </w:r>
+      <w:proofErr w:type="gramEnd"/>
+      <w:r>
+        <w:rPr>
+          <w:rFonts w:ascii="Garet" w:hAnsi="Garet"/>
+          <w:b/>
+          <w:noProof/>
+          <w:sz w:val="20"/>
+          <w:szCs w:val="20"/>
+        </w:rPr>
+        <w:t>&lt;QUINCENA&gt;&gt;</w:t>
       </w:r>
       <w:r>
         <w:rPr>
@@ -1381,6 +1402,7 @@
       </w:tblGrid>
       <w:tr>
         <w:trPr>
+          <w:cantSplit/>
           <w:trHeight w:val="602"/>
           <w:jc w:val="right"/>
         </w:trPr>
@@ -1421,6 +1443,7 @@
       </w:tr>
       <w:tr>
         <w:trPr>
+          <w:cantSplit/>
           <w:trHeight w:val="602"/>
           <w:jc w:val="right"/>
         </w:trPr>
@@ -2501,6 +2524,7 @@
   <w:style w:type="character" w:default="1" w:styleId="Fuentedeprrafopredeter">
     <w:name w:val="Default Paragraph Font"/>
     <w:uiPriority w:val="1"/>
+    <w:semiHidden/>
     <w:unhideWhenUsed/>
   </w:style>
   <w:style w:type="table" w:default="1" w:styleId="Tablanormal">

</xml_diff>